<commit_message>
update 747 8 F
</commit_message>
<xml_diff>
--- a/OFP.P3D/747_8_KSFO_VHHH/GeneralFlightInformations.docx
+++ b/OFP.P3D/747_8_KSFO_VHHH/GeneralFlightInformations.docx
@@ -481,13 +481,304 @@
         </w:rPr>
       </w:pPr>
     </w:p>
-    <w:p>
-      <w:pPr>
-        <w:rPr>
-          <w:rFonts w:ascii="Bahnschrift SemiLight Condensed" w:hAnsi="Bahnschrift SemiLight Condensed"/>
-        </w:rPr>
-      </w:pPr>
-    </w:p>
+    <w:tbl>
+      <w:tblPr>
+        <w:tblStyle w:val="TableGrid"/>
+        <w:tblW w:w="0" w:type="auto"/>
+        <w:tblLook w:val="04A0" w:firstRow="1" w:lastRow="0" w:firstColumn="1" w:lastColumn="0" w:noHBand="0" w:noVBand="1"/>
+      </w:tblPr>
+      <w:tblGrid>
+        <w:gridCol w:w="2336"/>
+        <w:gridCol w:w="2699"/>
+        <w:gridCol w:w="1977"/>
+        <w:gridCol w:w="2338"/>
+      </w:tblGrid>
+      <w:tr>
+        <w:tc>
+          <w:tcPr>
+            <w:tcW w:w="2336" w:type="dxa"/>
+          </w:tcPr>
+          <w:p>
+            <w:pPr>
+              <w:rPr>
+                <w:rFonts w:ascii="Bahnschrift SemiLight Condensed" w:hAnsi="Bahnschrift SemiLight Condensed"/>
+              </w:rPr>
+            </w:pPr>
+            <w:r>
+              <w:rPr>
+                <w:rFonts w:ascii="Bahnschrift SemiLight Condensed" w:hAnsi="Bahnschrift SemiLight Condensed"/>
+              </w:rPr>
+              <w:t xml:space="preserve">Flight </w:t>
+            </w:r>
+            <w:r>
+              <w:rPr>
+                <w:rFonts w:ascii="Bahnschrift SemiLight Condensed" w:hAnsi="Bahnschrift SemiLight Condensed"/>
+              </w:rPr>
+              <w:t>Number</w:t>
+            </w:r>
+            <w:r>
+              <w:rPr>
+                <w:rFonts w:ascii="Bahnschrift SemiLight Condensed" w:hAnsi="Bahnschrift SemiLight Condensed"/>
+              </w:rPr>
+              <w:t>: FDX7824</w:t>
+            </w:r>
+          </w:p>
+          <w:p>
+            <w:pPr>
+              <w:rPr>
+                <w:rFonts w:ascii="Bahnschrift SemiLight Condensed" w:hAnsi="Bahnschrift SemiLight Condensed"/>
+              </w:rPr>
+            </w:pPr>
+          </w:p>
+        </w:tc>
+        <w:tc>
+          <w:tcPr>
+            <w:tcW w:w="2699" w:type="dxa"/>
+          </w:tcPr>
+          <w:p>
+            <w:pPr>
+              <w:rPr>
+                <w:rFonts w:ascii="Bahnschrift SemiLight Condensed" w:hAnsi="Bahnschrift SemiLight Condensed"/>
+              </w:rPr>
+            </w:pPr>
+            <w:r>
+              <w:rPr>
+                <w:rFonts w:ascii="Bahnschrift SemiLight Condensed" w:hAnsi="Bahnschrift SemiLight Condensed"/>
+              </w:rPr>
+              <w:t>Plane Matriculation: N749SB</w:t>
+            </w:r>
+          </w:p>
+        </w:tc>
+        <w:tc>
+          <w:tcPr>
+            <w:tcW w:w="4315" w:type="dxa"/>
+            <w:gridSpan w:val="2"/>
+          </w:tcPr>
+          <w:p>
+            <w:pPr>
+              <w:rPr>
+                <w:rFonts w:ascii="Bahnschrift SemiLight Condensed" w:hAnsi="Bahnschrift SemiLight Condensed"/>
+              </w:rPr>
+            </w:pPr>
+            <w:r>
+              <w:rPr>
+                <w:rFonts w:ascii="Bahnschrift SemiLight Condensed" w:hAnsi="Bahnschrift SemiLight Condensed"/>
+              </w:rPr>
+              <w:t>Plane Model: B747-8F</w:t>
+            </w:r>
+          </w:p>
+        </w:tc>
+      </w:tr>
+      <w:tr>
+        <w:tc>
+          <w:tcPr>
+            <w:tcW w:w="2336" w:type="dxa"/>
+          </w:tcPr>
+          <w:p>
+            <w:pPr>
+              <w:rPr>
+                <w:rFonts w:ascii="Bahnschrift SemiLight Condensed" w:hAnsi="Bahnschrift SemiLight Condensed"/>
+              </w:rPr>
+            </w:pPr>
+            <w:r>
+              <w:rPr>
+                <w:rFonts w:ascii="Bahnschrift SemiLight Condensed" w:hAnsi="Bahnschrift SemiLight Condensed"/>
+              </w:rPr>
+              <w:t>Departure airport: EGLL</w:t>
+            </w:r>
+          </w:p>
+          <w:p>
+            <w:pPr>
+              <w:rPr>
+                <w:rFonts w:ascii="Bahnschrift SemiLight Condensed" w:hAnsi="Bahnschrift SemiLight Condensed"/>
+              </w:rPr>
+            </w:pPr>
+          </w:p>
+        </w:tc>
+        <w:tc>
+          <w:tcPr>
+            <w:tcW w:w="2699" w:type="dxa"/>
+          </w:tcPr>
+          <w:p>
+            <w:pPr>
+              <w:rPr>
+                <w:rFonts w:ascii="Bahnschrift SemiLight Condensed" w:hAnsi="Bahnschrift SemiLight Condensed"/>
+              </w:rPr>
+            </w:pPr>
+            <w:r>
+              <w:rPr>
+                <w:rFonts w:ascii="Bahnschrift SemiLight Condensed" w:hAnsi="Bahnschrift SemiLight Condensed"/>
+              </w:rPr>
+              <w:t>Arrival airport: SEQM</w:t>
+            </w:r>
+          </w:p>
+        </w:tc>
+        <w:tc>
+          <w:tcPr>
+            <w:tcW w:w="4315" w:type="dxa"/>
+            <w:gridSpan w:val="2"/>
+          </w:tcPr>
+          <w:p>
+            <w:pPr>
+              <w:rPr>
+                <w:rFonts w:ascii="Bahnschrift SemiLight Condensed" w:hAnsi="Bahnschrift SemiLight Condensed"/>
+              </w:rPr>
+            </w:pPr>
+            <w:r>
+              <w:rPr>
+                <w:rFonts w:ascii="Bahnschrift SemiLight Condensed" w:hAnsi="Bahnschrift SemiLight Condensed"/>
+              </w:rPr>
+              <w:t>Alternate airport: SELT</w:t>
+            </w:r>
+          </w:p>
+        </w:tc>
+      </w:tr>
+      <w:tr>
+        <w:tc>
+          <w:tcPr>
+            <w:tcW w:w="2336" w:type="dxa"/>
+          </w:tcPr>
+          <w:p>
+            <w:pPr>
+              <w:rPr>
+                <w:rFonts w:ascii="Bahnschrift SemiLight Condensed" w:hAnsi="Bahnschrift SemiLight Condensed"/>
+              </w:rPr>
+            </w:pPr>
+            <w:r>
+              <w:rPr>
+                <w:rFonts w:ascii="Bahnschrift SemiLight Condensed" w:hAnsi="Bahnschrift SemiLight Condensed"/>
+              </w:rPr>
+              <w:t>FOB: 125 000 l / 191 027 l</w:t>
+            </w:r>
+          </w:p>
+          <w:p>
+            <w:pPr>
+              <w:rPr>
+                <w:rFonts w:ascii="Bahnschrift SemiLight Condensed" w:hAnsi="Bahnschrift SemiLight Condensed"/>
+              </w:rPr>
+            </w:pPr>
+          </w:p>
+        </w:tc>
+        <w:tc>
+          <w:tcPr>
+            <w:tcW w:w="2699" w:type="dxa"/>
+          </w:tcPr>
+          <w:p>
+            <w:pPr>
+              <w:rPr>
+                <w:rFonts w:ascii="Bahnschrift SemiLight Condensed" w:hAnsi="Bahnschrift SemiLight Condensed"/>
+              </w:rPr>
+            </w:pPr>
+            <w:r>
+              <w:rPr>
+                <w:rFonts w:ascii="Bahnschrift SemiLight Condensed" w:hAnsi="Bahnschrift SemiLight Condensed"/>
+              </w:rPr>
+              <w:t>Passenger: 3/24</w:t>
+            </w:r>
+          </w:p>
+        </w:tc>
+        <w:tc>
+          <w:tcPr>
+            <w:tcW w:w="4315" w:type="dxa"/>
+            <w:gridSpan w:val="2"/>
+          </w:tcPr>
+          <w:p>
+            <w:pPr>
+              <w:rPr>
+                <w:rFonts w:ascii="Bahnschrift SemiLight Condensed" w:hAnsi="Bahnschrift SemiLight Condensed"/>
+              </w:rPr>
+            </w:pPr>
+            <w:r>
+              <w:rPr>
+                <w:rFonts w:ascii="Bahnschrift SemiLight Condensed" w:hAnsi="Bahnschrift SemiLight Condensed"/>
+              </w:rPr>
+              <w:t>Freight: 35 400 kg</w:t>
+            </w:r>
+          </w:p>
+        </w:tc>
+      </w:tr>
+      <w:tr>
+        <w:tc>
+          <w:tcPr>
+            <w:tcW w:w="2336" w:type="dxa"/>
+          </w:tcPr>
+          <w:p>
+            <w:pPr>
+              <w:rPr>
+                <w:rFonts w:ascii="Bahnschrift SemiLight Condensed" w:hAnsi="Bahnschrift SemiLight Condensed"/>
+              </w:rPr>
+            </w:pPr>
+            <w:r>
+              <w:rPr>
+                <w:rFonts w:ascii="Bahnschrift SemiLight Condensed" w:hAnsi="Bahnschrift SemiLight Condensed"/>
+              </w:rPr>
+              <w:t>Departure Time UTC: 7h00z</w:t>
+            </w:r>
+          </w:p>
+          <w:p>
+            <w:pPr>
+              <w:rPr>
+                <w:rFonts w:ascii="Bahnschrift SemiLight Condensed" w:hAnsi="Bahnschrift SemiLight Condensed"/>
+              </w:rPr>
+            </w:pPr>
+          </w:p>
+        </w:tc>
+        <w:tc>
+          <w:tcPr>
+            <w:tcW w:w="2699" w:type="dxa"/>
+          </w:tcPr>
+          <w:p>
+            <w:pPr>
+              <w:rPr>
+                <w:rFonts w:ascii="Bahnschrift SemiLight Condensed" w:hAnsi="Bahnschrift SemiLight Condensed"/>
+              </w:rPr>
+            </w:pPr>
+            <w:r>
+              <w:rPr>
+                <w:rFonts w:ascii="Bahnschrift SemiLight Condensed" w:hAnsi="Bahnschrift SemiLight Condensed"/>
+              </w:rPr>
+              <w:t>Arrival Time UTC: 18.12z</w:t>
+            </w:r>
+          </w:p>
+        </w:tc>
+        <w:tc>
+          <w:tcPr>
+            <w:tcW w:w="1977" w:type="dxa"/>
+          </w:tcPr>
+          <w:p>
+            <w:pPr>
+              <w:rPr>
+                <w:rFonts w:ascii="Bahnschrift SemiLight Condensed" w:hAnsi="Bahnschrift SemiLight Condensed"/>
+              </w:rPr>
+            </w:pPr>
+            <w:r>
+              <w:rPr>
+                <w:rFonts w:ascii="Bahnschrift SemiLight Condensed" w:hAnsi="Bahnschrift SemiLight Condensed"/>
+              </w:rPr>
+              <w:t>ETE: 11.12h</w:t>
+            </w:r>
+          </w:p>
+        </w:tc>
+        <w:tc>
+          <w:tcPr>
+            <w:tcW w:w="2338" w:type="dxa"/>
+          </w:tcPr>
+          <w:p>
+            <w:pPr>
+              <w:rPr>
+                <w:rFonts w:ascii="Bahnschrift SemiLight Condensed" w:hAnsi="Bahnschrift SemiLight Condensed"/>
+              </w:rPr>
+            </w:pPr>
+            <w:r>
+              <w:rPr>
+                <w:rFonts w:ascii="Bahnschrift SemiLight Condensed" w:hAnsi="Bahnschrift SemiLight Condensed"/>
+              </w:rPr>
+              <w:t>Date: 2021/01/15</w:t>
+            </w:r>
+          </w:p>
+        </w:tc>
+      </w:tr>
+    </w:tbl>
     <w:p>
       <w:pPr>
         <w:rPr>

</xml_diff>